<commit_message>
Last modif de l'ensemble de la documentation
</commit_message>
<xml_diff>
--- a/LM_UseCases/LM_UseCase_Communiquer.docx
+++ b/LM_UseCases/LM_UseCase_Communiquer.docx
@@ -728,8 +728,6 @@
             <w:r>
               <w:t>Etape 4 : Le système renvoie une confirmation à l’utilisateur.</w:t>
             </w:r>
-            <w:bookmarkStart w:id="0" w:name="_GoBack"/>
-            <w:bookmarkEnd w:id="0"/>
           </w:p>
         </w:tc>
       </w:tr>
@@ -747,10 +745,7 @@
           <w:p>
             <w:r>
               <w:lastRenderedPageBreak/>
-              <w:t>Alternative#</w:t>
-            </w:r>
-            <w:r>
-              <w:t>2</w:t>
+              <w:t>Alternative#2</w:t>
             </w:r>
           </w:p>
           <w:p/>
@@ -830,6 +825,185 @@
             </w:r>
             <w:r>
               <w:t>.</w:t>
+            </w:r>
+          </w:p>
+        </w:tc>
+      </w:tr>
+      <w:tr>
+        <w:tc>
+          <w:tcPr>
+            <w:tcW w:w="3020" w:type="dxa"/>
+            <w:tcBorders>
+              <w:top w:val="single" w:sz="4" w:space="0" w:color="auto"/>
+              <w:left w:val="single" w:sz="4" w:space="0" w:color="auto"/>
+              <w:bottom w:val="single" w:sz="4" w:space="0" w:color="auto"/>
+              <w:right w:val="single" w:sz="4" w:space="0" w:color="auto"/>
+            </w:tcBorders>
+          </w:tcPr>
+          <w:p>
+            <w:r>
+              <w:t>Déroulement des événements#</w:t>
+            </w:r>
+            <w:r>
+              <w:t>3</w:t>
+            </w:r>
+          </w:p>
+          <w:p/>
+          <w:p>
+            <w:r>
+              <w:t>Supprimer un message</w:t>
+            </w:r>
+          </w:p>
+        </w:tc>
+        <w:tc>
+          <w:tcPr>
+            <w:tcW w:w="3021" w:type="dxa"/>
+            <w:tcBorders>
+              <w:top w:val="single" w:sz="4" w:space="0" w:color="auto"/>
+              <w:left w:val="single" w:sz="4" w:space="0" w:color="auto"/>
+              <w:bottom w:val="single" w:sz="4" w:space="0" w:color="auto"/>
+              <w:right w:val="single" w:sz="4" w:space="0" w:color="auto"/>
+            </w:tcBorders>
+          </w:tcPr>
+          <w:p>
+            <w:r>
+              <w:t>Etape 1 : l’utilisateur souhaite supprimer un message.</w:t>
+            </w:r>
+          </w:p>
+          <w:p/>
+          <w:p>
+            <w:r>
+              <w:t>Etape 2 : l’utilisateur sélectionne un message</w:t>
+            </w:r>
+          </w:p>
+          <w:p/>
+          <w:p>
+            <w:r>
+              <w:t>Etape 3 : l’utilisateur appuie sur le bouton supprimé</w:t>
+            </w:r>
+          </w:p>
+        </w:tc>
+        <w:tc>
+          <w:tcPr>
+            <w:tcW w:w="3168" w:type="dxa"/>
+            <w:tcBorders>
+              <w:top w:val="single" w:sz="4" w:space="0" w:color="auto"/>
+              <w:left w:val="single" w:sz="4" w:space="0" w:color="auto"/>
+              <w:bottom w:val="single" w:sz="4" w:space="0" w:color="auto"/>
+              <w:right w:val="single" w:sz="4" w:space="0" w:color="auto"/>
+            </w:tcBorders>
+          </w:tcPr>
+          <w:p>
+            <w:r>
+              <w:t xml:space="preserve">Etape 4 : le système reçoit la demande de </w:t>
+            </w:r>
+            <w:proofErr w:type="spellStart"/>
+            <w:r>
+              <w:t>suppresion</w:t>
+            </w:r>
+            <w:proofErr w:type="spellEnd"/>
+          </w:p>
+          <w:p/>
+          <w:p>
+            <w:r>
+              <w:t>Etape 5 : le système supprime le message de la base de données</w:t>
+            </w:r>
+          </w:p>
+          <w:p/>
+          <w:p>
+            <w:r>
+              <w:t>Etape 6 : le système met à jour le fil de message de l’utilisateur.</w:t>
+            </w:r>
+          </w:p>
+        </w:tc>
+      </w:tr>
+      <w:tr>
+        <w:tc>
+          <w:tcPr>
+            <w:tcW w:w="3020" w:type="dxa"/>
+            <w:tcBorders>
+              <w:top w:val="single" w:sz="4" w:space="0" w:color="auto"/>
+              <w:left w:val="single" w:sz="4" w:space="0" w:color="auto"/>
+              <w:bottom w:val="single" w:sz="4" w:space="0" w:color="auto"/>
+              <w:right w:val="single" w:sz="4" w:space="0" w:color="auto"/>
+            </w:tcBorders>
+          </w:tcPr>
+          <w:p>
+            <w:r>
+              <w:t>Alternative#3</w:t>
+            </w:r>
+          </w:p>
+          <w:p/>
+          <w:p>
+            <w:r>
+              <w:t>Supprimer une conversation</w:t>
+            </w:r>
+          </w:p>
+        </w:tc>
+        <w:tc>
+          <w:tcPr>
+            <w:tcW w:w="3021" w:type="dxa"/>
+            <w:tcBorders>
+              <w:top w:val="single" w:sz="4" w:space="0" w:color="auto"/>
+              <w:left w:val="single" w:sz="4" w:space="0" w:color="auto"/>
+              <w:bottom w:val="single" w:sz="4" w:space="0" w:color="auto"/>
+              <w:right w:val="single" w:sz="4" w:space="0" w:color="auto"/>
+            </w:tcBorders>
+          </w:tcPr>
+          <w:p>
+            <w:r>
+              <w:t>Etape 1 : L’utilisateur souhaite supprimer une conversation</w:t>
+            </w:r>
+          </w:p>
+          <w:p/>
+          <w:p>
+            <w:r>
+              <w:t>Etape 2 : L’utilisateur sélectionne une conversation dans la liste des conversations</w:t>
+            </w:r>
+          </w:p>
+          <w:p/>
+          <w:p>
+            <w:r>
+              <w:t>Etape 3 : L’utilisateur appuie sur le bouton supprimer</w:t>
+            </w:r>
+          </w:p>
+        </w:tc>
+        <w:tc>
+          <w:tcPr>
+            <w:tcW w:w="3168" w:type="dxa"/>
+            <w:tcBorders>
+              <w:top w:val="single" w:sz="4" w:space="0" w:color="auto"/>
+              <w:left w:val="single" w:sz="4" w:space="0" w:color="auto"/>
+              <w:bottom w:val="single" w:sz="4" w:space="0" w:color="auto"/>
+              <w:right w:val="single" w:sz="4" w:space="0" w:color="auto"/>
+            </w:tcBorders>
+          </w:tcPr>
+          <w:p>
+            <w:r>
+              <w:t>Etape 4 : le système reçoit la demande de suppression</w:t>
+            </w:r>
+          </w:p>
+          <w:p/>
+          <w:p>
+            <w:r>
+              <w:t xml:space="preserve">Etape 5 : le système supprime la relation dans la base de </w:t>
+            </w:r>
+            <w:r>
+              <w:t>données</w:t>
+            </w:r>
+            <w:r>
+              <w:t xml:space="preserve"> pour ne supprimer la conversation un</w:t>
+            </w:r>
+            <w:bookmarkStart w:id="0" w:name="_GoBack"/>
+            <w:bookmarkEnd w:id="0"/>
+            <w:r>
+              <w:t>iquement chez l’utilisateur concerné</w:t>
+            </w:r>
+          </w:p>
+          <w:p/>
+          <w:p>
+            <w:r>
+              <w:t>Etape 6 : le système rafraichit la liste des conversations de l’utilisateur.</w:t>
             </w:r>
           </w:p>
         </w:tc>

</xml_diff>